<commit_message>
added boostwatch and sweetalert
</commit_message>
<xml_diff>
--- a/Notlar.docx
+++ b/Notlar.docx
@@ -2,7 +2,426 @@
 <file path=word/document.xml><?xml version="1.0" encoding="utf-8"?>
 <w:document xmlns:wpc="http://schemas.microsoft.com/office/word/2010/wordprocessingCanvas" xmlns:cx="http://schemas.microsoft.com/office/drawing/2014/chartex" xmlns:cx1="http://schemas.microsoft.com/office/drawing/2015/9/8/chartex" xmlns:cx2="http://schemas.microsoft.com/office/drawing/2015/10/21/chartex" xmlns:cx3="http://schemas.microsoft.com/office/drawing/2016/5/9/chartex" xmlns:cx4="http://schemas.microsoft.com/office/drawing/2016/5/10/chartex" xmlns:cx5="http://schemas.microsoft.com/office/drawing/2016/5/11/chartex" xmlns:cx6="http://schemas.microsoft.com/office/drawing/2016/5/12/chartex" xmlns:cx7="http://schemas.microsoft.com/office/drawing/2016/5/13/chartex" xmlns:cx8="http://schemas.microsoft.com/office/drawing/2016/5/14/chartex" xmlns:mc="http://schemas.openxmlformats.org/markup-compatibility/2006" xmlns:aink="http://schemas.microsoft.com/office/drawing/2016/ink" xmlns:am3d="http://schemas.microsoft.com/office/drawing/2017/model3d" xmlns:o="urn:schemas-microsoft-com:office:office" xmlns:oel="http://schemas.microsoft.com/office/2019/extlst" xmlns:r="http://schemas.openxmlformats.org/officeDocument/2006/relationships" xmlns:m="http://schemas.openxmlformats.org/officeDocument/2006/math" xmlns:v="urn:schemas-microsoft-com:vml" xmlns:wp14="http://schemas.microsoft.com/office/word/2010/wordprocessingDrawing" xmlns:wp="http://schemas.openxmlformats.org/drawingml/2006/wordprocessingDrawing" xmlns:w10="urn:schemas-microsoft-com:office:word" xmlns:w="http://schemas.openxmlformats.org/wordprocessingml/2006/main" xmlns:w14="http://schemas.microsoft.com/office/word/2010/wordml" xmlns:w15="http://schemas.microsoft.com/office/word/2012/wordml" xmlns:w16cex="http://schemas.microsoft.com/office/word/2018/wordml/cex" xmlns:w16cid="http://schemas.microsoft.com/office/word/2016/wordml/cid" xmlns:w16="http://schemas.microsoft.com/office/word/2018/wordml" xmlns:w16sdtdh="http://schemas.microsoft.com/office/word/2020/wordml/sdtdatahash" xmlns:w16se="http://schemas.microsoft.com/office/word/2015/wordml/symex" xmlns:wpg="http://schemas.microsoft.com/office/word/2010/wordprocessingGroup" xmlns:wpi="http://schemas.microsoft.com/office/word/2010/wordprocessingInk" xmlns:wne="http://schemas.microsoft.com/office/word/2006/wordml" xmlns:wps="http://schemas.microsoft.com/office/word/2010/wordprocessingShape" mc:Ignorable="w14 w15 w16se w16cid w16 w16cex w16sdtdh wp14">
   <w:body>
-    <w:p/>
+    <w:p>
+      <w:pPr>
+        <w:jc w:val="both"/>
+      </w:pPr>
+      <w:r>
+        <w:t>/</w:t>
+      </w:r>
+      <w:proofErr w:type="spellStart"/>
+      <w:r>
+        <w:t>partail</w:t>
+      </w:r>
+      <w:proofErr w:type="spellEnd"/>
+      <w:r>
+        <w:t>/</w:t>
+      </w:r>
+      <w:proofErr w:type="spellStart"/>
+      <w:r>
+        <w:t>partailname</w:t>
+      </w:r>
+      <w:proofErr w:type="spellEnd"/>
+      <w:r>
+        <w:t xml:space="preserve"> diye ararsan / ile başladığı için bunu bir </w:t>
+      </w:r>
+      <w:proofErr w:type="spellStart"/>
+      <w:r>
+        <w:t>path</w:t>
+      </w:r>
+      <w:proofErr w:type="spellEnd"/>
+      <w:r>
+        <w:t xml:space="preserve"> olarak alır sen varsayılan </w:t>
+      </w:r>
+      <w:proofErr w:type="spellStart"/>
+      <w:r>
+        <w:t>shared</w:t>
+      </w:r>
+      <w:proofErr w:type="spellEnd"/>
+      <w:r>
+        <w:t xml:space="preserve"> </w:t>
+      </w:r>
+      <w:proofErr w:type="spellStart"/>
+      <w:r>
+        <w:t>path</w:t>
+      </w:r>
+      <w:proofErr w:type="spellEnd"/>
+      <w:r>
+        <w:t xml:space="preserve"> i için birleştirmek istiyorsan </w:t>
+      </w:r>
+      <w:proofErr w:type="spellStart"/>
+      <w:r>
+        <w:t>partial</w:t>
+      </w:r>
+      <w:proofErr w:type="spellEnd"/>
+      <w:r>
+        <w:t xml:space="preserve"> / </w:t>
+      </w:r>
+      <w:proofErr w:type="spellStart"/>
+      <w:r>
+        <w:t>Partialname</w:t>
+      </w:r>
+      <w:proofErr w:type="spellEnd"/>
+      <w:r>
+        <w:t xml:space="preserve"> de </w:t>
+      </w:r>
+    </w:p>
+    <w:p>
+      <w:pPr>
+        <w:jc w:val="both"/>
+        <w:rPr>
+          <w:rFonts w:ascii="Segoe UI" w:hAnsi="Segoe UI" w:cs="Segoe UI"/>
+          <w:color w:val="DCDCDC"/>
+          <w:sz w:val="29"/>
+          <w:szCs w:val="29"/>
+          <w:shd w:val="clear" w:color="auto" w:fill="222222"/>
+        </w:rPr>
+      </w:pPr>
+      <w:r>
+        <w:rPr>
+          <w:rFonts w:ascii="Segoe UI" w:hAnsi="Segoe UI" w:cs="Segoe UI"/>
+          <w:color w:val="DCDCDC"/>
+          <w:sz w:val="29"/>
+          <w:szCs w:val="29"/>
+          <w:shd w:val="clear" w:color="auto" w:fill="222222"/>
+        </w:rPr>
+        <w:t>/</w:t>
+      </w:r>
+      <w:proofErr w:type="spellStart"/>
+      <w:r>
+        <w:rPr>
+          <w:rFonts w:ascii="Segoe UI" w:hAnsi="Segoe UI" w:cs="Segoe UI"/>
+          <w:color w:val="DCDCDC"/>
+          <w:sz w:val="29"/>
+          <w:szCs w:val="29"/>
+          <w:shd w:val="clear" w:color="auto" w:fill="222222"/>
+        </w:rPr>
+        <w:t>Areas</w:t>
+      </w:r>
+      <w:proofErr w:type="spellEnd"/>
+      <w:r>
+        <w:rPr>
+          <w:rFonts w:ascii="Segoe UI" w:hAnsi="Segoe UI" w:cs="Segoe UI"/>
+          <w:color w:val="DCDCDC"/>
+          <w:sz w:val="29"/>
+          <w:szCs w:val="29"/>
+          <w:shd w:val="clear" w:color="auto" w:fill="222222"/>
+        </w:rPr>
+        <w:t>/</w:t>
+      </w:r>
+      <w:proofErr w:type="spellStart"/>
+      <w:r>
+        <w:rPr>
+          <w:rFonts w:ascii="Segoe UI" w:hAnsi="Segoe UI" w:cs="Segoe UI"/>
+          <w:color w:val="DCDCDC"/>
+          <w:sz w:val="29"/>
+          <w:szCs w:val="29"/>
+          <w:shd w:val="clear" w:color="auto" w:fill="222222"/>
+        </w:rPr>
+        <w:t>Customer</w:t>
+      </w:r>
+      <w:proofErr w:type="spellEnd"/>
+      <w:r>
+        <w:rPr>
+          <w:rFonts w:ascii="Segoe UI" w:hAnsi="Segoe UI" w:cs="Segoe UI"/>
+          <w:color w:val="DCDCDC"/>
+          <w:sz w:val="29"/>
+          <w:szCs w:val="29"/>
+          <w:shd w:val="clear" w:color="auto" w:fill="222222"/>
+        </w:rPr>
+        <w:t>/</w:t>
+      </w:r>
+      <w:proofErr w:type="spellStart"/>
+      <w:r>
+        <w:rPr>
+          <w:rFonts w:ascii="Segoe UI" w:hAnsi="Segoe UI" w:cs="Segoe UI"/>
+          <w:color w:val="DCDCDC"/>
+          <w:sz w:val="29"/>
+          <w:szCs w:val="29"/>
+          <w:shd w:val="clear" w:color="auto" w:fill="222222"/>
+        </w:rPr>
+        <w:t>Views</w:t>
+      </w:r>
+      <w:proofErr w:type="spellEnd"/>
+      <w:r>
+        <w:rPr>
+          <w:rFonts w:ascii="Segoe UI" w:hAnsi="Segoe UI" w:cs="Segoe UI"/>
+          <w:color w:val="DCDCDC"/>
+          <w:sz w:val="29"/>
+          <w:szCs w:val="29"/>
+          <w:shd w:val="clear" w:color="auto" w:fill="222222"/>
+        </w:rPr>
+        <w:t>/Product/</w:t>
+      </w:r>
+      <w:proofErr w:type="spellStart"/>
+      <w:r>
+        <w:rPr>
+          <w:rFonts w:ascii="Segoe UI" w:hAnsi="Segoe UI" w:cs="Segoe UI"/>
+          <w:color w:val="DCDCDC"/>
+          <w:sz w:val="29"/>
+          <w:szCs w:val="29"/>
+          <w:shd w:val="clear" w:color="auto" w:fill="222222"/>
+        </w:rPr>
+        <w:t>PartialViews</w:t>
+      </w:r>
+      <w:proofErr w:type="spellEnd"/>
+      <w:r>
+        <w:rPr>
+          <w:rFonts w:ascii="Segoe UI" w:hAnsi="Segoe UI" w:cs="Segoe UI"/>
+          <w:color w:val="DCDCDC"/>
+          <w:sz w:val="29"/>
+          <w:szCs w:val="29"/>
+          <w:shd w:val="clear" w:color="auto" w:fill="222222"/>
+        </w:rPr>
+        <w:t>/</w:t>
+      </w:r>
+      <w:proofErr w:type="spellStart"/>
+      <w:r>
+        <w:rPr>
+          <w:rFonts w:ascii="Segoe UI" w:hAnsi="Segoe UI" w:cs="Segoe UI"/>
+          <w:color w:val="DCDCDC"/>
+          <w:sz w:val="29"/>
+          <w:szCs w:val="29"/>
+          <w:shd w:val="clear" w:color="auto" w:fill="222222"/>
+        </w:rPr>
+        <w:t>FooterPartial.cshtml</w:t>
+      </w:r>
+      <w:proofErr w:type="spellEnd"/>
+      <w:r>
+        <w:rPr>
+          <w:rFonts w:ascii="Segoe UI" w:hAnsi="Segoe UI" w:cs="Segoe UI"/>
+          <w:color w:val="DCDCDC"/>
+          <w:sz w:val="29"/>
+          <w:szCs w:val="29"/>
+        </w:rPr>
+        <w:br/>
+      </w:r>
+      <w:r>
+        <w:rPr>
+          <w:rFonts w:ascii="Segoe UI" w:hAnsi="Segoe UI" w:cs="Segoe UI"/>
+          <w:color w:val="DCDCDC"/>
+          <w:sz w:val="29"/>
+          <w:szCs w:val="29"/>
+          <w:shd w:val="clear" w:color="auto" w:fill="222222"/>
+        </w:rPr>
+        <w:t>/</w:t>
+      </w:r>
+      <w:proofErr w:type="spellStart"/>
+      <w:r>
+        <w:rPr>
+          <w:rFonts w:ascii="Segoe UI" w:hAnsi="Segoe UI" w:cs="Segoe UI"/>
+          <w:color w:val="DCDCDC"/>
+          <w:sz w:val="29"/>
+          <w:szCs w:val="29"/>
+          <w:shd w:val="clear" w:color="auto" w:fill="222222"/>
+        </w:rPr>
+        <w:t>Areas</w:t>
+      </w:r>
+      <w:proofErr w:type="spellEnd"/>
+      <w:r>
+        <w:rPr>
+          <w:rFonts w:ascii="Segoe UI" w:hAnsi="Segoe UI" w:cs="Segoe UI"/>
+          <w:color w:val="DCDCDC"/>
+          <w:sz w:val="29"/>
+          <w:szCs w:val="29"/>
+          <w:shd w:val="clear" w:color="auto" w:fill="222222"/>
+        </w:rPr>
+        <w:t>/</w:t>
+      </w:r>
+      <w:proofErr w:type="spellStart"/>
+      <w:r>
+        <w:rPr>
+          <w:rFonts w:ascii="Segoe UI" w:hAnsi="Segoe UI" w:cs="Segoe UI"/>
+          <w:color w:val="DCDCDC"/>
+          <w:sz w:val="29"/>
+          <w:szCs w:val="29"/>
+          <w:shd w:val="clear" w:color="auto" w:fill="222222"/>
+        </w:rPr>
+        <w:t>Customer</w:t>
+      </w:r>
+      <w:proofErr w:type="spellEnd"/>
+      <w:r>
+        <w:rPr>
+          <w:rFonts w:ascii="Segoe UI" w:hAnsi="Segoe UI" w:cs="Segoe UI"/>
+          <w:color w:val="DCDCDC"/>
+          <w:sz w:val="29"/>
+          <w:szCs w:val="29"/>
+          <w:shd w:val="clear" w:color="auto" w:fill="222222"/>
+        </w:rPr>
+        <w:t>/</w:t>
+      </w:r>
+      <w:proofErr w:type="spellStart"/>
+      <w:r>
+        <w:rPr>
+          <w:rFonts w:ascii="Segoe UI" w:hAnsi="Segoe UI" w:cs="Segoe UI"/>
+          <w:color w:val="DCDCDC"/>
+          <w:sz w:val="29"/>
+          <w:szCs w:val="29"/>
+          <w:shd w:val="clear" w:color="auto" w:fill="222222"/>
+        </w:rPr>
+        <w:t>Views</w:t>
+      </w:r>
+      <w:proofErr w:type="spellEnd"/>
+      <w:r>
+        <w:rPr>
+          <w:rFonts w:ascii="Segoe UI" w:hAnsi="Segoe UI" w:cs="Segoe UI"/>
+          <w:color w:val="DCDCDC"/>
+          <w:sz w:val="29"/>
+          <w:szCs w:val="29"/>
+          <w:shd w:val="clear" w:color="auto" w:fill="222222"/>
+        </w:rPr>
+        <w:t>/</w:t>
+      </w:r>
+      <w:proofErr w:type="spellStart"/>
+      <w:r>
+        <w:rPr>
+          <w:rFonts w:ascii="Segoe UI" w:hAnsi="Segoe UI" w:cs="Segoe UI"/>
+          <w:color w:val="DCDCDC"/>
+          <w:sz w:val="29"/>
+          <w:szCs w:val="29"/>
+          <w:shd w:val="clear" w:color="auto" w:fill="222222"/>
+        </w:rPr>
+        <w:t>Shared</w:t>
+      </w:r>
+      <w:proofErr w:type="spellEnd"/>
+      <w:r>
+        <w:rPr>
+          <w:rFonts w:ascii="Segoe UI" w:hAnsi="Segoe UI" w:cs="Segoe UI"/>
+          <w:color w:val="DCDCDC"/>
+          <w:sz w:val="29"/>
+          <w:szCs w:val="29"/>
+          <w:shd w:val="clear" w:color="auto" w:fill="222222"/>
+        </w:rPr>
+        <w:t>/</w:t>
+      </w:r>
+      <w:proofErr w:type="spellStart"/>
+      <w:r>
+        <w:rPr>
+          <w:rFonts w:ascii="Segoe UI" w:hAnsi="Segoe UI" w:cs="Segoe UI"/>
+          <w:color w:val="DCDCDC"/>
+          <w:sz w:val="29"/>
+          <w:szCs w:val="29"/>
+          <w:shd w:val="clear" w:color="auto" w:fill="222222"/>
+        </w:rPr>
+        <w:t>PartialViews</w:t>
+      </w:r>
+      <w:proofErr w:type="spellEnd"/>
+      <w:r>
+        <w:rPr>
+          <w:rFonts w:ascii="Segoe UI" w:hAnsi="Segoe UI" w:cs="Segoe UI"/>
+          <w:color w:val="DCDCDC"/>
+          <w:sz w:val="29"/>
+          <w:szCs w:val="29"/>
+          <w:shd w:val="clear" w:color="auto" w:fill="222222"/>
+        </w:rPr>
+        <w:t>/</w:t>
+      </w:r>
+      <w:proofErr w:type="spellStart"/>
+      <w:r>
+        <w:rPr>
+          <w:rFonts w:ascii="Segoe UI" w:hAnsi="Segoe UI" w:cs="Segoe UI"/>
+          <w:color w:val="DCDCDC"/>
+          <w:sz w:val="29"/>
+          <w:szCs w:val="29"/>
+          <w:shd w:val="clear" w:color="auto" w:fill="222222"/>
+        </w:rPr>
+        <w:t>FooterPartial.cshtml</w:t>
+      </w:r>
+      <w:proofErr w:type="spellEnd"/>
+      <w:r>
+        <w:rPr>
+          <w:rFonts w:ascii="Segoe UI" w:hAnsi="Segoe UI" w:cs="Segoe UI"/>
+          <w:color w:val="DCDCDC"/>
+          <w:sz w:val="29"/>
+          <w:szCs w:val="29"/>
+          <w:shd w:val="clear" w:color="auto" w:fill="222222"/>
+        </w:rPr>
+        <w:drawing>
+          <wp:inline distT="0" distB="0" distL="0" distR="0" wp14:anchorId="755CC3D4" wp14:editId="474E4C36">
+            <wp:extent cx="5731510" cy="570230"/>
+            <wp:effectExtent l="0" t="0" r="2540" b="1270"/>
+            <wp:docPr id="237446029" name="Picture 1"/>
+            <wp:cNvGraphicFramePr>
+              <a:graphicFrameLocks xmlns:a="http://schemas.openxmlformats.org/drawingml/2006/main" noChangeAspect="1"/>
+            </wp:cNvGraphicFramePr>
+            <a:graphic xmlns:a="http://schemas.openxmlformats.org/drawingml/2006/main">
+              <a:graphicData uri="http://schemas.openxmlformats.org/drawingml/2006/picture">
+                <pic:pic xmlns:pic="http://schemas.openxmlformats.org/drawingml/2006/picture">
+                  <pic:nvPicPr>
+                    <pic:cNvPr id="237446029" name=""/>
+                    <pic:cNvPicPr/>
+                  </pic:nvPicPr>
+                  <pic:blipFill>
+                    <a:blip r:embed="rId5"/>
+                    <a:stretch>
+                      <a:fillRect/>
+                    </a:stretch>
+                  </pic:blipFill>
+                  <pic:spPr>
+                    <a:xfrm>
+                      <a:off x="0" y="0"/>
+                      <a:ext cx="5731510" cy="570230"/>
+                    </a:xfrm>
+                    <a:prstGeom prst="rect">
+                      <a:avLst/>
+                    </a:prstGeom>
+                  </pic:spPr>
+                </pic:pic>
+              </a:graphicData>
+            </a:graphic>
+          </wp:inline>
+        </w:drawing>
+      </w:r>
+    </w:p>
+    <w:p>
+      <w:pPr>
+        <w:jc w:val="both"/>
+        <w:rPr>
+          <w:rFonts w:ascii="Segoe UI" w:hAnsi="Segoe UI" w:cs="Segoe UI"/>
+          <w:color w:val="DCDCDC"/>
+          <w:sz w:val="29"/>
+          <w:szCs w:val="29"/>
+          <w:shd w:val="clear" w:color="auto" w:fill="222222"/>
+        </w:rPr>
+      </w:pPr>
+      <w:r>
+        <w:rPr>
+          <w:rFonts w:ascii="Segoe UI" w:hAnsi="Segoe UI" w:cs="Segoe UI"/>
+          <w:color w:val="DCDCDC"/>
+          <w:sz w:val="29"/>
+          <w:szCs w:val="29"/>
+          <w:shd w:val="clear" w:color="auto" w:fill="222222"/>
+        </w:rPr>
+        <w:t>İlla sonuna .</w:t>
+      </w:r>
+      <w:proofErr w:type="spellStart"/>
+      <w:r>
+        <w:rPr>
+          <w:rFonts w:ascii="Segoe UI" w:hAnsi="Segoe UI" w:cs="Segoe UI"/>
+          <w:color w:val="DCDCDC"/>
+          <w:sz w:val="29"/>
+          <w:szCs w:val="29"/>
+          <w:shd w:val="clear" w:color="auto" w:fill="222222"/>
+        </w:rPr>
+        <w:t>cshtml</w:t>
+      </w:r>
+      <w:proofErr w:type="spellEnd"/>
+      <w:r>
+        <w:rPr>
+          <w:rFonts w:ascii="Segoe UI" w:hAnsi="Segoe UI" w:cs="Segoe UI"/>
+          <w:color w:val="DCDCDC"/>
+          <w:sz w:val="29"/>
+          <w:szCs w:val="29"/>
+          <w:shd w:val="clear" w:color="auto" w:fill="222222"/>
+        </w:rPr>
+        <w:t xml:space="preserve"> yazmana gerek yok </w:t>
+      </w:r>
+    </w:p>
+    <w:p>
+      <w:pPr>
+        <w:jc w:val="both"/>
+      </w:pPr>
+    </w:p>
     <w:sectPr>
       <w:pgSz w:w="11906" w:h="16838"/>
       <w:pgMar w:top="1440" w:right="1440" w:bottom="1440" w:left="1440" w:header="708" w:footer="708" w:gutter="0"/>

</xml_diff>

<commit_message>
added admin and player theme
</commit_message>
<xml_diff>
--- a/Notlar.docx
+++ b/Notlar.docx
@@ -6,421 +6,56 @@
       <w:pPr>
         <w:jc w:val="both"/>
       </w:pPr>
+    </w:p>
+    <w:p>
+      <w:pPr>
+        <w:jc w:val="both"/>
+      </w:pPr>
+    </w:p>
+    <w:p>
+      <w:pPr>
+        <w:jc w:val="both"/>
+      </w:pPr>
+    </w:p>
+    <w:p>
       <w:r>
-        <w:t>/</w:t>
+        <w:br w:type="page"/>
       </w:r>
-      <w:proofErr w:type="spellStart"/>
+    </w:p>
+    <w:p>
+      <w:pPr>
+        <w:pStyle w:val="Heading1"/>
+      </w:pPr>
       <w:r>
-        <w:t>partail</w:t>
+        <w:lastRenderedPageBreak/>
+        <w:t>7. Bölüm Category Operation</w:t>
       </w:r>
-      <w:proofErr w:type="spellEnd"/>
+    </w:p>
+    <w:p/>
+    <w:p>
+      <w:pPr>
+        <w:pStyle w:val="ListParagraph"/>
+        <w:numPr>
+          <w:ilvl w:val="0"/>
+          <w:numId w:val="4"/>
+        </w:numPr>
+        <w:jc w:val="both"/>
+      </w:pPr>
       <w:r>
-        <w:t>/</w:t>
+        <w:t>Bu başlık altında</w:t>
       </w:r>
-      <w:proofErr w:type="spellStart"/>
-      <w:r>
-        <w:t>partailname</w:t>
-      </w:r>
-      <w:proofErr w:type="spellEnd"/>
-      <w:r>
-        <w:t xml:space="preserve"> diye ararsan / ile başladığı için bunu bir </w:t>
-      </w:r>
-      <w:proofErr w:type="spellStart"/>
-      <w:r>
-        <w:t>path</w:t>
-      </w:r>
-      <w:proofErr w:type="spellEnd"/>
-      <w:r>
-        <w:t xml:space="preserve"> olarak alır sen varsayılan </w:t>
-      </w:r>
-      <w:proofErr w:type="spellStart"/>
-      <w:r>
-        <w:t>shared</w:t>
-      </w:r>
-      <w:proofErr w:type="spellEnd"/>
       <w:r>
         <w:t xml:space="preserve"> </w:t>
       </w:r>
-      <w:proofErr w:type="spellStart"/>
       <w:r>
-        <w:t>path</w:t>
-      </w:r>
-      <w:proofErr w:type="spellEnd"/>
-      <w:r>
-        <w:t xml:space="preserve"> i için birleştirmek istiyorsan </w:t>
-      </w:r>
-      <w:proofErr w:type="spellStart"/>
-      <w:r>
-        <w:t>partial</w:t>
-      </w:r>
-      <w:proofErr w:type="spellEnd"/>
-      <w:r>
-        <w:t xml:space="preserve"> / </w:t>
-      </w:r>
-      <w:proofErr w:type="spellStart"/>
-      <w:r>
-        <w:t>Partialname</w:t>
-      </w:r>
-      <w:proofErr w:type="spellEnd"/>
-      <w:r>
-        <w:t xml:space="preserve"> de </w:t>
-      </w:r>
-    </w:p>
-    <w:p>
-      <w:pPr>
-        <w:jc w:val="both"/>
-        <w:rPr>
-          <w:rFonts w:ascii="Segoe UI" w:hAnsi="Segoe UI" w:cs="Segoe UI"/>
-          <w:color w:val="DCDCDC"/>
-          <w:sz w:val="29"/>
-          <w:szCs w:val="29"/>
-          <w:shd w:val="clear" w:color="auto" w:fill="222222"/>
-        </w:rPr>
-      </w:pPr>
-      <w:r>
-        <w:rPr>
-          <w:rFonts w:ascii="Segoe UI" w:hAnsi="Segoe UI" w:cs="Segoe UI"/>
-          <w:color w:val="DCDCDC"/>
-          <w:sz w:val="29"/>
-          <w:szCs w:val="29"/>
-          <w:shd w:val="clear" w:color="auto" w:fill="222222"/>
-        </w:rPr>
-        <w:t>/</w:t>
-      </w:r>
-      <w:proofErr w:type="spellStart"/>
-      <w:r>
-        <w:rPr>
-          <w:rFonts w:ascii="Segoe UI" w:hAnsi="Segoe UI" w:cs="Segoe UI"/>
-          <w:color w:val="DCDCDC"/>
-          <w:sz w:val="29"/>
-          <w:szCs w:val="29"/>
-          <w:shd w:val="clear" w:color="auto" w:fill="222222"/>
-        </w:rPr>
-        <w:t>Areas</w:t>
-      </w:r>
-      <w:proofErr w:type="spellEnd"/>
-      <w:r>
-        <w:rPr>
-          <w:rFonts w:ascii="Segoe UI" w:hAnsi="Segoe UI" w:cs="Segoe UI"/>
-          <w:color w:val="DCDCDC"/>
-          <w:sz w:val="29"/>
-          <w:szCs w:val="29"/>
-          <w:shd w:val="clear" w:color="auto" w:fill="222222"/>
-        </w:rPr>
-        <w:t>/</w:t>
-      </w:r>
-      <w:proofErr w:type="spellStart"/>
-      <w:r>
-        <w:rPr>
-          <w:rFonts w:ascii="Segoe UI" w:hAnsi="Segoe UI" w:cs="Segoe UI"/>
-          <w:color w:val="DCDCDC"/>
-          <w:sz w:val="29"/>
-          <w:szCs w:val="29"/>
-          <w:shd w:val="clear" w:color="auto" w:fill="222222"/>
-        </w:rPr>
-        <w:t>Customer</w:t>
-      </w:r>
-      <w:proofErr w:type="spellEnd"/>
-      <w:r>
-        <w:rPr>
-          <w:rFonts w:ascii="Segoe UI" w:hAnsi="Segoe UI" w:cs="Segoe UI"/>
-          <w:color w:val="DCDCDC"/>
-          <w:sz w:val="29"/>
-          <w:szCs w:val="29"/>
-          <w:shd w:val="clear" w:color="auto" w:fill="222222"/>
-        </w:rPr>
-        <w:t>/</w:t>
-      </w:r>
-      <w:proofErr w:type="spellStart"/>
-      <w:r>
-        <w:rPr>
-          <w:rFonts w:ascii="Segoe UI" w:hAnsi="Segoe UI" w:cs="Segoe UI"/>
-          <w:color w:val="DCDCDC"/>
-          <w:sz w:val="29"/>
-          <w:szCs w:val="29"/>
-          <w:shd w:val="clear" w:color="auto" w:fill="222222"/>
-        </w:rPr>
-        <w:t>Views</w:t>
-      </w:r>
-      <w:proofErr w:type="spellEnd"/>
-      <w:r>
-        <w:rPr>
-          <w:rFonts w:ascii="Segoe UI" w:hAnsi="Segoe UI" w:cs="Segoe UI"/>
-          <w:color w:val="DCDCDC"/>
-          <w:sz w:val="29"/>
-          <w:szCs w:val="29"/>
-          <w:shd w:val="clear" w:color="auto" w:fill="222222"/>
-        </w:rPr>
-        <w:t>/Product/</w:t>
-      </w:r>
-      <w:proofErr w:type="spellStart"/>
-      <w:r>
-        <w:rPr>
-          <w:rFonts w:ascii="Segoe UI" w:hAnsi="Segoe UI" w:cs="Segoe UI"/>
-          <w:color w:val="DCDCDC"/>
-          <w:sz w:val="29"/>
-          <w:szCs w:val="29"/>
-          <w:shd w:val="clear" w:color="auto" w:fill="222222"/>
-        </w:rPr>
-        <w:t>PartialViews</w:t>
-      </w:r>
-      <w:proofErr w:type="spellEnd"/>
-      <w:r>
-        <w:rPr>
-          <w:rFonts w:ascii="Segoe UI" w:hAnsi="Segoe UI" w:cs="Segoe UI"/>
-          <w:color w:val="DCDCDC"/>
-          <w:sz w:val="29"/>
-          <w:szCs w:val="29"/>
-          <w:shd w:val="clear" w:color="auto" w:fill="222222"/>
-        </w:rPr>
-        <w:t>/</w:t>
-      </w:r>
-      <w:proofErr w:type="spellStart"/>
-      <w:r>
-        <w:rPr>
-          <w:rFonts w:ascii="Segoe UI" w:hAnsi="Segoe UI" w:cs="Segoe UI"/>
-          <w:color w:val="DCDCDC"/>
-          <w:sz w:val="29"/>
-          <w:szCs w:val="29"/>
-          <w:shd w:val="clear" w:color="auto" w:fill="222222"/>
-        </w:rPr>
-        <w:t>FooterPartial.cshtml</w:t>
-      </w:r>
-      <w:proofErr w:type="spellEnd"/>
-      <w:r>
-        <w:rPr>
-          <w:rFonts w:ascii="Segoe UI" w:hAnsi="Segoe UI" w:cs="Segoe UI"/>
-          <w:color w:val="DCDCDC"/>
-          <w:sz w:val="29"/>
-          <w:szCs w:val="29"/>
-        </w:rPr>
-        <w:br/>
+        <w:t>yeni bir bölüme başlıyoruz.</w:t>
       </w:r>
       <w:r>
-        <w:rPr>
-          <w:rFonts w:ascii="Segoe UI" w:hAnsi="Segoe UI" w:cs="Segoe UI"/>
-          <w:color w:val="DCDCDC"/>
-          <w:sz w:val="29"/>
-          <w:szCs w:val="29"/>
-          <w:shd w:val="clear" w:color="auto" w:fill="222222"/>
-        </w:rPr>
-        <w:t>/</w:t>
+        <w:t xml:space="preserve"> Bu alanda Kategori ile ilgili işlemlerimizi gerçekleştireceğiz.</w:t>
       </w:r>
-      <w:proofErr w:type="spellStart"/>
       <w:r>
-        <w:rPr>
-          <w:rFonts w:ascii="Segoe UI" w:hAnsi="Segoe UI" w:cs="Segoe UI"/>
-          <w:color w:val="DCDCDC"/>
-          <w:sz w:val="29"/>
-          <w:szCs w:val="29"/>
-          <w:shd w:val="clear" w:color="auto" w:fill="222222"/>
-        </w:rPr>
-        <w:t>Areas</w:t>
+        <w:t xml:space="preserve"> Kategori süreçlerini gerçekleştireceğiz.</w:t>
       </w:r>
-      <w:proofErr w:type="spellEnd"/>
-      <w:r>
-        <w:rPr>
-          <w:rFonts w:ascii="Segoe UI" w:hAnsi="Segoe UI" w:cs="Segoe UI"/>
-          <w:color w:val="DCDCDC"/>
-          <w:sz w:val="29"/>
-          <w:szCs w:val="29"/>
-          <w:shd w:val="clear" w:color="auto" w:fill="222222"/>
-        </w:rPr>
-        <w:t>/</w:t>
-      </w:r>
-      <w:proofErr w:type="spellStart"/>
-      <w:r>
-        <w:rPr>
-          <w:rFonts w:ascii="Segoe UI" w:hAnsi="Segoe UI" w:cs="Segoe UI"/>
-          <w:color w:val="DCDCDC"/>
-          <w:sz w:val="29"/>
-          <w:szCs w:val="29"/>
-          <w:shd w:val="clear" w:color="auto" w:fill="222222"/>
-        </w:rPr>
-        <w:t>Customer</w:t>
-      </w:r>
-      <w:proofErr w:type="spellEnd"/>
-      <w:r>
-        <w:rPr>
-          <w:rFonts w:ascii="Segoe UI" w:hAnsi="Segoe UI" w:cs="Segoe UI"/>
-          <w:color w:val="DCDCDC"/>
-          <w:sz w:val="29"/>
-          <w:szCs w:val="29"/>
-          <w:shd w:val="clear" w:color="auto" w:fill="222222"/>
-        </w:rPr>
-        <w:t>/</w:t>
-      </w:r>
-      <w:proofErr w:type="spellStart"/>
-      <w:r>
-        <w:rPr>
-          <w:rFonts w:ascii="Segoe UI" w:hAnsi="Segoe UI" w:cs="Segoe UI"/>
-          <w:color w:val="DCDCDC"/>
-          <w:sz w:val="29"/>
-          <w:szCs w:val="29"/>
-          <w:shd w:val="clear" w:color="auto" w:fill="222222"/>
-        </w:rPr>
-        <w:t>Views</w:t>
-      </w:r>
-      <w:proofErr w:type="spellEnd"/>
-      <w:r>
-        <w:rPr>
-          <w:rFonts w:ascii="Segoe UI" w:hAnsi="Segoe UI" w:cs="Segoe UI"/>
-          <w:color w:val="DCDCDC"/>
-          <w:sz w:val="29"/>
-          <w:szCs w:val="29"/>
-          <w:shd w:val="clear" w:color="auto" w:fill="222222"/>
-        </w:rPr>
-        <w:t>/</w:t>
-      </w:r>
-      <w:proofErr w:type="spellStart"/>
-      <w:r>
-        <w:rPr>
-          <w:rFonts w:ascii="Segoe UI" w:hAnsi="Segoe UI" w:cs="Segoe UI"/>
-          <w:color w:val="DCDCDC"/>
-          <w:sz w:val="29"/>
-          <w:szCs w:val="29"/>
-          <w:shd w:val="clear" w:color="auto" w:fill="222222"/>
-        </w:rPr>
-        <w:t>Shared</w:t>
-      </w:r>
-      <w:proofErr w:type="spellEnd"/>
-      <w:r>
-        <w:rPr>
-          <w:rFonts w:ascii="Segoe UI" w:hAnsi="Segoe UI" w:cs="Segoe UI"/>
-          <w:color w:val="DCDCDC"/>
-          <w:sz w:val="29"/>
-          <w:szCs w:val="29"/>
-          <w:shd w:val="clear" w:color="auto" w:fill="222222"/>
-        </w:rPr>
-        <w:t>/</w:t>
-      </w:r>
-      <w:proofErr w:type="spellStart"/>
-      <w:r>
-        <w:rPr>
-          <w:rFonts w:ascii="Segoe UI" w:hAnsi="Segoe UI" w:cs="Segoe UI"/>
-          <w:color w:val="DCDCDC"/>
-          <w:sz w:val="29"/>
-          <w:szCs w:val="29"/>
-          <w:shd w:val="clear" w:color="auto" w:fill="222222"/>
-        </w:rPr>
-        <w:t>PartialViews</w:t>
-      </w:r>
-      <w:proofErr w:type="spellEnd"/>
-      <w:r>
-        <w:rPr>
-          <w:rFonts w:ascii="Segoe UI" w:hAnsi="Segoe UI" w:cs="Segoe UI"/>
-          <w:color w:val="DCDCDC"/>
-          <w:sz w:val="29"/>
-          <w:szCs w:val="29"/>
-          <w:shd w:val="clear" w:color="auto" w:fill="222222"/>
-        </w:rPr>
-        <w:t>/</w:t>
-      </w:r>
-      <w:proofErr w:type="spellStart"/>
-      <w:r>
-        <w:rPr>
-          <w:rFonts w:ascii="Segoe UI" w:hAnsi="Segoe UI" w:cs="Segoe UI"/>
-          <w:color w:val="DCDCDC"/>
-          <w:sz w:val="29"/>
-          <w:szCs w:val="29"/>
-          <w:shd w:val="clear" w:color="auto" w:fill="222222"/>
-        </w:rPr>
-        <w:t>FooterPartial.cshtml</w:t>
-      </w:r>
-      <w:proofErr w:type="spellEnd"/>
-      <w:r>
-        <w:rPr>
-          <w:rFonts w:ascii="Segoe UI" w:hAnsi="Segoe UI" w:cs="Segoe UI"/>
-          <w:color w:val="DCDCDC"/>
-          <w:sz w:val="29"/>
-          <w:szCs w:val="29"/>
-          <w:shd w:val="clear" w:color="auto" w:fill="222222"/>
-        </w:rPr>
-        <w:drawing>
-          <wp:inline distT="0" distB="0" distL="0" distR="0" wp14:anchorId="755CC3D4" wp14:editId="474E4C36">
-            <wp:extent cx="5731510" cy="570230"/>
-            <wp:effectExtent l="0" t="0" r="2540" b="1270"/>
-            <wp:docPr id="237446029" name="Picture 1"/>
-            <wp:cNvGraphicFramePr>
-              <a:graphicFrameLocks xmlns:a="http://schemas.openxmlformats.org/drawingml/2006/main" noChangeAspect="1"/>
-            </wp:cNvGraphicFramePr>
-            <a:graphic xmlns:a="http://schemas.openxmlformats.org/drawingml/2006/main">
-              <a:graphicData uri="http://schemas.openxmlformats.org/drawingml/2006/picture">
-                <pic:pic xmlns:pic="http://schemas.openxmlformats.org/drawingml/2006/picture">
-                  <pic:nvPicPr>
-                    <pic:cNvPr id="237446029" name=""/>
-                    <pic:cNvPicPr/>
-                  </pic:nvPicPr>
-                  <pic:blipFill>
-                    <a:blip r:embed="rId5"/>
-                    <a:stretch>
-                      <a:fillRect/>
-                    </a:stretch>
-                  </pic:blipFill>
-                  <pic:spPr>
-                    <a:xfrm>
-                      <a:off x="0" y="0"/>
-                      <a:ext cx="5731510" cy="570230"/>
-                    </a:xfrm>
-                    <a:prstGeom prst="rect">
-                      <a:avLst/>
-                    </a:prstGeom>
-                  </pic:spPr>
-                </pic:pic>
-              </a:graphicData>
-            </a:graphic>
-          </wp:inline>
-        </w:drawing>
-      </w:r>
-    </w:p>
-    <w:p>
-      <w:pPr>
-        <w:jc w:val="both"/>
-        <w:rPr>
-          <w:rFonts w:ascii="Segoe UI" w:hAnsi="Segoe UI" w:cs="Segoe UI"/>
-          <w:color w:val="DCDCDC"/>
-          <w:sz w:val="29"/>
-          <w:szCs w:val="29"/>
-          <w:shd w:val="clear" w:color="auto" w:fill="222222"/>
-        </w:rPr>
-      </w:pPr>
-      <w:r>
-        <w:rPr>
-          <w:rFonts w:ascii="Segoe UI" w:hAnsi="Segoe UI" w:cs="Segoe UI"/>
-          <w:color w:val="DCDCDC"/>
-          <w:sz w:val="29"/>
-          <w:szCs w:val="29"/>
-          <w:shd w:val="clear" w:color="auto" w:fill="222222"/>
-        </w:rPr>
-        <w:t>İlla sonuna .</w:t>
-      </w:r>
-      <w:proofErr w:type="spellStart"/>
-      <w:r>
-        <w:rPr>
-          <w:rFonts w:ascii="Segoe UI" w:hAnsi="Segoe UI" w:cs="Segoe UI"/>
-          <w:color w:val="DCDCDC"/>
-          <w:sz w:val="29"/>
-          <w:szCs w:val="29"/>
-          <w:shd w:val="clear" w:color="auto" w:fill="222222"/>
-        </w:rPr>
-        <w:t>cshtml</w:t>
-      </w:r>
-      <w:proofErr w:type="spellEnd"/>
-      <w:r>
-        <w:rPr>
-          <w:rFonts w:ascii="Segoe UI" w:hAnsi="Segoe UI" w:cs="Segoe UI"/>
-          <w:color w:val="DCDCDC"/>
-          <w:sz w:val="29"/>
-          <w:szCs w:val="29"/>
-          <w:shd w:val="clear" w:color="auto" w:fill="222222"/>
-        </w:rPr>
-        <w:t xml:space="preserve"> yazmana gerek yok </w:t>
-      </w:r>
-    </w:p>
-    <w:p>
-      <w:pPr>
-        <w:jc w:val="both"/>
-      </w:pPr>
     </w:p>
     <w:sectPr>
       <w:pgSz w:w="11906" w:h="16838"/>
@@ -435,6 +70,119 @@
 <file path=word/numbering.xml><?xml version="1.0" encoding="utf-8"?>
 <w:numbering xmlns:wpc="http://schemas.microsoft.com/office/word/2010/wordprocessingCanvas" xmlns:cx="http://schemas.microsoft.com/office/drawing/2014/chartex" xmlns:cx1="http://schemas.microsoft.com/office/drawing/2015/9/8/chartex" xmlns:cx2="http://schemas.microsoft.com/office/drawing/2015/10/21/chartex" xmlns:cx3="http://schemas.microsoft.com/office/drawing/2016/5/9/chartex" xmlns:cx4="http://schemas.microsoft.com/office/drawing/2016/5/10/chartex" xmlns:cx5="http://schemas.microsoft.com/office/drawing/2016/5/11/chartex" xmlns:cx6="http://schemas.microsoft.com/office/drawing/2016/5/12/chartex" xmlns:cx7="http://schemas.microsoft.com/office/drawing/2016/5/13/chartex" xmlns:cx8="http://schemas.microsoft.com/office/drawing/2016/5/14/chartex" xmlns:mc="http://schemas.openxmlformats.org/markup-compatibility/2006" xmlns:aink="http://schemas.microsoft.com/office/drawing/2016/ink" xmlns:am3d="http://schemas.microsoft.com/office/drawing/2017/model3d" xmlns:o="urn:schemas-microsoft-com:office:office" xmlns:oel="http://schemas.microsoft.com/office/2019/extlst" xmlns:r="http://schemas.openxmlformats.org/officeDocument/2006/relationships" xmlns:m="http://schemas.openxmlformats.org/officeDocument/2006/math" xmlns:v="urn:schemas-microsoft-com:vml" xmlns:wp14="http://schemas.microsoft.com/office/word/2010/wordprocessingDrawing" xmlns:wp="http://schemas.openxmlformats.org/drawingml/2006/wordprocessingDrawing" xmlns:w10="urn:schemas-microsoft-com:office:word" xmlns:w="http://schemas.openxmlformats.org/wordprocessingml/2006/main" xmlns:w14="http://schemas.microsoft.com/office/word/2010/wordml" xmlns:w15="http://schemas.microsoft.com/office/word/2012/wordml" xmlns:w16cex="http://schemas.microsoft.com/office/word/2018/wordml/cex" xmlns:w16cid="http://schemas.microsoft.com/office/word/2016/wordml/cid" xmlns:w16="http://schemas.microsoft.com/office/word/2018/wordml" xmlns:w16sdtdh="http://schemas.microsoft.com/office/word/2020/wordml/sdtdatahash" xmlns:w16se="http://schemas.microsoft.com/office/word/2015/wordml/symex" xmlns:wpg="http://schemas.microsoft.com/office/word/2010/wordprocessingGroup" xmlns:wpi="http://schemas.microsoft.com/office/word/2010/wordprocessingInk" xmlns:wne="http://schemas.microsoft.com/office/word/2006/wordml" xmlns:wps="http://schemas.microsoft.com/office/word/2010/wordprocessingShape" mc:Ignorable="w14 w15 w16se w16cid w16 w16cex w16sdtdh wp14">
   <w:abstractNum w:abstractNumId="0" w15:restartNumberingAfterBreak="0">
+    <w:nsid w:val="03047270"/>
+    <w:multiLevelType w:val="hybridMultilevel"/>
+    <w:tmpl w:val="35BA895E"/>
+    <w:lvl w:ilvl="0" w:tplc="93BC2246">
+      <w:start w:val="7"/>
+      <w:numFmt w:val="bullet"/>
+      <w:lvlText w:val=""/>
+      <w:lvlJc w:val="left"/>
+      <w:pPr>
+        <w:ind w:left="720" w:hanging="360"/>
+      </w:pPr>
+      <w:rPr>
+        <w:rFonts w:ascii="Symbol" w:eastAsiaTheme="minorHAnsi" w:hAnsi="Symbol" w:cstheme="minorBidi" w:hint="default"/>
+      </w:rPr>
+    </w:lvl>
+    <w:lvl w:ilvl="1" w:tplc="041F0003" w:tentative="1">
+      <w:start w:val="1"/>
+      <w:numFmt w:val="bullet"/>
+      <w:lvlText w:val="o"/>
+      <w:lvlJc w:val="left"/>
+      <w:pPr>
+        <w:ind w:left="1440" w:hanging="360"/>
+      </w:pPr>
+      <w:rPr>
+        <w:rFonts w:ascii="Courier New" w:hAnsi="Courier New" w:cs="Courier New" w:hint="default"/>
+      </w:rPr>
+    </w:lvl>
+    <w:lvl w:ilvl="2" w:tplc="041F0005" w:tentative="1">
+      <w:start w:val="1"/>
+      <w:numFmt w:val="bullet"/>
+      <w:lvlText w:val=""/>
+      <w:lvlJc w:val="left"/>
+      <w:pPr>
+        <w:ind w:left="2160" w:hanging="360"/>
+      </w:pPr>
+      <w:rPr>
+        <w:rFonts w:ascii="Wingdings" w:hAnsi="Wingdings" w:hint="default"/>
+      </w:rPr>
+    </w:lvl>
+    <w:lvl w:ilvl="3" w:tplc="041F0001" w:tentative="1">
+      <w:start w:val="1"/>
+      <w:numFmt w:val="bullet"/>
+      <w:lvlText w:val=""/>
+      <w:lvlJc w:val="left"/>
+      <w:pPr>
+        <w:ind w:left="2880" w:hanging="360"/>
+      </w:pPr>
+      <w:rPr>
+        <w:rFonts w:ascii="Symbol" w:hAnsi="Symbol" w:hint="default"/>
+      </w:rPr>
+    </w:lvl>
+    <w:lvl w:ilvl="4" w:tplc="041F0003" w:tentative="1">
+      <w:start w:val="1"/>
+      <w:numFmt w:val="bullet"/>
+      <w:lvlText w:val="o"/>
+      <w:lvlJc w:val="left"/>
+      <w:pPr>
+        <w:ind w:left="3600" w:hanging="360"/>
+      </w:pPr>
+      <w:rPr>
+        <w:rFonts w:ascii="Courier New" w:hAnsi="Courier New" w:cs="Courier New" w:hint="default"/>
+      </w:rPr>
+    </w:lvl>
+    <w:lvl w:ilvl="5" w:tplc="041F0005" w:tentative="1">
+      <w:start w:val="1"/>
+      <w:numFmt w:val="bullet"/>
+      <w:lvlText w:val=""/>
+      <w:lvlJc w:val="left"/>
+      <w:pPr>
+        <w:ind w:left="4320" w:hanging="360"/>
+      </w:pPr>
+      <w:rPr>
+        <w:rFonts w:ascii="Wingdings" w:hAnsi="Wingdings" w:hint="default"/>
+      </w:rPr>
+    </w:lvl>
+    <w:lvl w:ilvl="6" w:tplc="041F0001" w:tentative="1">
+      <w:start w:val="1"/>
+      <w:numFmt w:val="bullet"/>
+      <w:lvlText w:val=""/>
+      <w:lvlJc w:val="left"/>
+      <w:pPr>
+        <w:ind w:left="5040" w:hanging="360"/>
+      </w:pPr>
+      <w:rPr>
+        <w:rFonts w:ascii="Symbol" w:hAnsi="Symbol" w:hint="default"/>
+      </w:rPr>
+    </w:lvl>
+    <w:lvl w:ilvl="7" w:tplc="041F0003" w:tentative="1">
+      <w:start w:val="1"/>
+      <w:numFmt w:val="bullet"/>
+      <w:lvlText w:val="o"/>
+      <w:lvlJc w:val="left"/>
+      <w:pPr>
+        <w:ind w:left="5760" w:hanging="360"/>
+      </w:pPr>
+      <w:rPr>
+        <w:rFonts w:ascii="Courier New" w:hAnsi="Courier New" w:cs="Courier New" w:hint="default"/>
+      </w:rPr>
+    </w:lvl>
+    <w:lvl w:ilvl="8" w:tplc="041F0005" w:tentative="1">
+      <w:start w:val="1"/>
+      <w:numFmt w:val="bullet"/>
+      <w:lvlText w:val=""/>
+      <w:lvlJc w:val="left"/>
+      <w:pPr>
+        <w:ind w:left="6480" w:hanging="360"/>
+      </w:pPr>
+      <w:rPr>
+        <w:rFonts w:ascii="Wingdings" w:hAnsi="Wingdings" w:hint="default"/>
+      </w:rPr>
+    </w:lvl>
+  </w:abstractNum>
+  <w:abstractNum w:abstractNumId="1" w15:restartNumberingAfterBreak="0">
     <w:nsid w:val="63B25FD0"/>
     <w:multiLevelType w:val="hybridMultilevel"/>
     <w:tmpl w:val="1B305BEA"/>
@@ -546,7 +294,7 @@
       </w:rPr>
     </w:lvl>
   </w:abstractNum>
-  <w:abstractNum w:abstractNumId="1" w15:restartNumberingAfterBreak="0">
+  <w:abstractNum w:abstractNumId="2" w15:restartNumberingAfterBreak="0">
     <w:nsid w:val="68211158"/>
     <w:multiLevelType w:val="hybridMultilevel"/>
     <w:tmpl w:val="7EECBBC0"/>
@@ -658,7 +406,7 @@
       </w:rPr>
     </w:lvl>
   </w:abstractNum>
-  <w:abstractNum w:abstractNumId="2" w15:restartNumberingAfterBreak="0">
+  <w:abstractNum w:abstractNumId="3" w15:restartNumberingAfterBreak="0">
     <w:nsid w:val="738506F3"/>
     <w:multiLevelType w:val="hybridMultilevel"/>
     <w:tmpl w:val="A4BC46B0"/>
@@ -748,13 +496,16 @@
     </w:lvl>
   </w:abstractNum>
   <w:num w:numId="1" w16cid:durableId="1382242236">
-    <w:abstractNumId w:val="0"/>
+    <w:abstractNumId w:val="1"/>
   </w:num>
   <w:num w:numId="2" w16cid:durableId="1272127485">
-    <w:abstractNumId w:val="1"/>
+    <w:abstractNumId w:val="2"/>
   </w:num>
   <w:num w:numId="3" w16cid:durableId="1159344420">
-    <w:abstractNumId w:val="2"/>
+    <w:abstractNumId w:val="3"/>
+  </w:num>
+  <w:num w:numId="4" w16cid:durableId="1948657601">
+    <w:abstractNumId w:val="0"/>
   </w:num>
 </w:numbering>
 </file>
@@ -1160,6 +911,27 @@
     <w:name w:val="Normal"/>
     <w:qFormat/>
   </w:style>
+  <w:style w:type="paragraph" w:styleId="Heading1">
+    <w:name w:val="heading 1"/>
+    <w:basedOn w:val="Normal"/>
+    <w:next w:val="Normal"/>
+    <w:link w:val="Heading1Char"/>
+    <w:uiPriority w:val="9"/>
+    <w:qFormat/>
+    <w:rsid w:val="00B73FA7"/>
+    <w:pPr>
+      <w:keepNext/>
+      <w:keepLines/>
+      <w:spacing w:before="240" w:after="0"/>
+      <w:outlineLvl w:val="0"/>
+    </w:pPr>
+    <w:rPr>
+      <w:rFonts w:asciiTheme="majorHAnsi" w:eastAsiaTheme="majorEastAsia" w:hAnsiTheme="majorHAnsi" w:cstheme="majorBidi"/>
+      <w:color w:val="2F5496" w:themeColor="accent1" w:themeShade="BF"/>
+      <w:sz w:val="32"/>
+      <w:szCs w:val="32"/>
+    </w:rPr>
+  </w:style>
   <w:style w:type="character" w:default="1" w:styleId="DefaultParagraphFont">
     <w:name w:val="Default Paragraph Font"/>
     <w:uiPriority w:val="1"/>
@@ -1197,6 +969,19 @@
       <w:ind w:left="720"/>
       <w:contextualSpacing/>
     </w:pPr>
+  </w:style>
+  <w:style w:type="character" w:customStyle="1" w:styleId="Heading1Char">
+    <w:name w:val="Heading 1 Char"/>
+    <w:basedOn w:val="DefaultParagraphFont"/>
+    <w:link w:val="Heading1"/>
+    <w:uiPriority w:val="9"/>
+    <w:rsid w:val="00B73FA7"/>
+    <w:rPr>
+      <w:rFonts w:asciiTheme="majorHAnsi" w:eastAsiaTheme="majorEastAsia" w:hAnsiTheme="majorHAnsi" w:cstheme="majorBidi"/>
+      <w:color w:val="2F5496" w:themeColor="accent1" w:themeShade="BF"/>
+      <w:sz w:val="32"/>
+      <w:szCs w:val="32"/>
+    </w:rPr>
   </w:style>
 </w:styles>
 </file>

</xml_diff>